<commit_message>
ui refactor, availability redesign
</commit_message>
<xml_diff>
--- a/online_idopontfoglalo.docx
+++ b/online_idopontfoglalo.docx
@@ -12052,24 +12052,45 @@
       <w:bookmarkEnd w:id="51"/>
     </w:p>
     <w:p>
-      <w:r>
-        <w:t>*</w:t>
-      </w:r>
-      <w:proofErr w:type="spellStart"/>
-      <w:r>
-        <w:t>insert</w:t>
-      </w:r>
-      <w:proofErr w:type="spellEnd"/>
-      <w:r>
-        <w:t xml:space="preserve"> </w:t>
-      </w:r>
-      <w:proofErr w:type="spellStart"/>
-      <w:r>
-        <w:t>picture</w:t>
-      </w:r>
-      <w:proofErr w:type="spellEnd"/>
-      <w:r>
-        <w:t xml:space="preserve"> here*</w:t>
+      <w:pPr>
+        <w:pStyle w:val="Kp"/>
+      </w:pPr>
+      <w:r>
+        <w:drawing>
+          <wp:inline distT="0" distB="0" distL="0" distR="0" wp14:anchorId="4F87E3E5" wp14:editId="3F3A43F6">
+            <wp:extent cx="5400040" cy="2437130"/>
+            <wp:effectExtent l="0" t="0" r="0" b="1270"/>
+            <wp:docPr id="745095797" name="Picture 1" descr="A screenshot of a computer&#10;&#10;Description automatically generated"/>
+            <wp:cNvGraphicFramePr>
+              <a:graphicFrameLocks xmlns:a="http://schemas.openxmlformats.org/drawingml/2006/main" noChangeAspect="1"/>
+            </wp:cNvGraphicFramePr>
+            <a:graphic xmlns:a="http://schemas.openxmlformats.org/drawingml/2006/main">
+              <a:graphicData uri="http://schemas.openxmlformats.org/drawingml/2006/picture">
+                <pic:pic xmlns:pic="http://schemas.openxmlformats.org/drawingml/2006/picture">
+                  <pic:nvPicPr>
+                    <pic:cNvPr id="745095797" name="Picture 1" descr="A screenshot of a computer&#10;&#10;Description automatically generated"/>
+                    <pic:cNvPicPr/>
+                  </pic:nvPicPr>
+                  <pic:blipFill>
+                    <a:blip r:embed="rId23"/>
+                    <a:stretch>
+                      <a:fillRect/>
+                    </a:stretch>
+                  </pic:blipFill>
+                  <pic:spPr>
+                    <a:xfrm>
+                      <a:off x="0" y="0"/>
+                      <a:ext cx="5400040" cy="2437130"/>
+                    </a:xfrm>
+                    <a:prstGeom prst="rect">
+                      <a:avLst/>
+                    </a:prstGeom>
+                  </pic:spPr>
+                </pic:pic>
+              </a:graphicData>
+            </a:graphic>
+          </wp:inline>
+        </w:drawing>
       </w:r>
     </w:p>
     <w:p>
@@ -12083,6 +12104,96 @@
       <w:proofErr w:type="spellEnd"/>
     </w:p>
     <w:p>
+      <w:pPr>
+        <w:pStyle w:val="Kp"/>
+      </w:pPr>
+      <w:r>
+        <w:lastRenderedPageBreak/>
+        <w:drawing>
+          <wp:inline distT="0" distB="0" distL="0" distR="0" wp14:anchorId="2A552DEB" wp14:editId="4D67BDF1">
+            <wp:extent cx="5400040" cy="2942590"/>
+            <wp:effectExtent l="0" t="0" r="0" b="0"/>
+            <wp:docPr id="255197033" name="Picture 1" descr="A screenshot of a computer&#10;&#10;Description automatically generated"/>
+            <wp:cNvGraphicFramePr>
+              <a:graphicFrameLocks xmlns:a="http://schemas.openxmlformats.org/drawingml/2006/main" noChangeAspect="1"/>
+            </wp:cNvGraphicFramePr>
+            <a:graphic xmlns:a="http://schemas.openxmlformats.org/drawingml/2006/main">
+              <a:graphicData uri="http://schemas.openxmlformats.org/drawingml/2006/picture">
+                <pic:pic xmlns:pic="http://schemas.openxmlformats.org/drawingml/2006/picture">
+                  <pic:nvPicPr>
+                    <pic:cNvPr id="255197033" name="Picture 1" descr="A screenshot of a computer&#10;&#10;Description automatically generated"/>
+                    <pic:cNvPicPr/>
+                  </pic:nvPicPr>
+                  <pic:blipFill>
+                    <a:blip r:embed="rId24"/>
+                    <a:stretch>
+                      <a:fillRect/>
+                    </a:stretch>
+                  </pic:blipFill>
+                  <pic:spPr>
+                    <a:xfrm>
+                      <a:off x="0" y="0"/>
+                      <a:ext cx="5400040" cy="2942590"/>
+                    </a:xfrm>
+                    <a:prstGeom prst="rect">
+                      <a:avLst/>
+                    </a:prstGeom>
+                  </pic:spPr>
+                </pic:pic>
+              </a:graphicData>
+            </a:graphic>
+          </wp:inline>
+        </w:drawing>
+      </w:r>
+    </w:p>
+    <w:p>
+      <w:pPr>
+        <w:pStyle w:val="Caption"/>
+      </w:pPr>
+    </w:p>
+    <w:p>
+      <w:pPr>
+        <w:pStyle w:val="Kp"/>
+      </w:pPr>
+      <w:r>
+        <w:drawing>
+          <wp:inline distT="0" distB="0" distL="0" distR="0" wp14:anchorId="5796A0FB" wp14:editId="4E9DD6A5">
+            <wp:extent cx="5400040" cy="2862580"/>
+            <wp:effectExtent l="0" t="0" r="0" b="0"/>
+            <wp:docPr id="771348044" name="Picture 1"/>
+            <wp:cNvGraphicFramePr>
+              <a:graphicFrameLocks xmlns:a="http://schemas.openxmlformats.org/drawingml/2006/main" noChangeAspect="1"/>
+            </wp:cNvGraphicFramePr>
+            <a:graphic xmlns:a="http://schemas.openxmlformats.org/drawingml/2006/main">
+              <a:graphicData uri="http://schemas.openxmlformats.org/drawingml/2006/picture">
+                <pic:pic xmlns:pic="http://schemas.openxmlformats.org/drawingml/2006/picture">
+                  <pic:nvPicPr>
+                    <pic:cNvPr id="771348044" name=""/>
+                    <pic:cNvPicPr/>
+                  </pic:nvPicPr>
+                  <pic:blipFill>
+                    <a:blip r:embed="rId25"/>
+                    <a:stretch>
+                      <a:fillRect/>
+                    </a:stretch>
+                  </pic:blipFill>
+                  <pic:spPr>
+                    <a:xfrm>
+                      <a:off x="0" y="0"/>
+                      <a:ext cx="5400040" cy="2862580"/>
+                    </a:xfrm>
+                    <a:prstGeom prst="rect">
+                      <a:avLst/>
+                    </a:prstGeom>
+                  </pic:spPr>
+                </pic:pic>
+              </a:graphicData>
+            </a:graphic>
+          </wp:inline>
+        </w:drawing>
+      </w:r>
+    </w:p>
+    <w:p>
       <w:r>
         <w:t xml:space="preserve">Időpont foglalást a bejelentkezett felhasználó képes kezdeményezni. Nem csak a </w:t>
       </w:r>
@@ -12101,6 +12212,7 @@
       </w:pPr>
       <w:bookmarkStart w:id="52" w:name="_Toc182416662"/>
       <w:r>
+        <w:lastRenderedPageBreak/>
         <w:t>Foglalt időpontok kezelése</w:t>
       </w:r>
       <w:bookmarkEnd w:id="52"/>
@@ -12164,7 +12276,9 @@
         <w:pStyle w:val="Kp"/>
       </w:pPr>
       <w:r>
-        <w:lastRenderedPageBreak/>
+        <w:rPr>
+          <w:noProof/>
+        </w:rPr>
         <w:drawing>
           <wp:inline distT="0" distB="0" distL="0" distR="0" wp14:anchorId="629535F9" wp14:editId="1F46EB27">
             <wp:extent cx="5400040" cy="2605405"/>
@@ -12181,7 +12295,7 @@
                     <pic:cNvPicPr/>
                   </pic:nvPicPr>
                   <pic:blipFill>
-                    <a:blip r:embed="rId23"/>
+                    <a:blip r:embed="rId26"/>
                     <a:stretch>
                       <a:fillRect/>
                     </a:stretch>
@@ -12318,6 +12432,7 @@
     </w:p>
     <w:p>
       <w:r>
+        <w:lastRenderedPageBreak/>
         <w:t xml:space="preserve">A </w:t>
       </w:r>
       <w:r>
@@ -12342,16 +12457,7 @@
         <w:fldChar w:fldCharType="end"/>
       </w:r>
       <w:r>
-        <w:t xml:space="preserve"> jobb oldalán a szolgáltató portfóliója van feltüntetve</w:t>
-      </w:r>
-      <w:r>
-        <w:t xml:space="preserve"> az éppen kiválasztott szolgáltatáshoz</w:t>
-      </w:r>
-      <w:r>
-        <w:t>.</w:t>
-      </w:r>
-      <w:r>
-        <w:t xml:space="preserve"> </w:t>
+        <w:t xml:space="preserve"> jobb oldalán a szolgáltató portfóliója van feltüntetve az éppen kiválasztott szolgáltatáshoz. </w:t>
       </w:r>
       <w:r>
         <w:t>Általában e</w:t>
@@ -12588,9 +12694,6 @@
       </w:r>
       <w:r>
         <w:br/>
-      </w:r>
-      <w:r>
-        <w:lastRenderedPageBreak/>
         <w:t xml:space="preserve">        </w:t>
       </w:r>
       <w:proofErr w:type="spellStart"/>
@@ -12975,13 +13078,7 @@
         <w:t xml:space="preserve"> látható </w:t>
       </w:r>
       <w:r>
-        <w:t>a</w:t>
-      </w:r>
-      <w:r>
-        <w:t xml:space="preserve"> portfólió képek</w:t>
-      </w:r>
-      <w:r>
-        <w:t xml:space="preserve"> lekérdezésének a backend oldali implementációja. A REST API kérésnek URL </w:t>
+        <w:t xml:space="preserve">a portfólió képek lekérdezésének a backend oldali implementációja. A REST API kérésnek URL </w:t>
       </w:r>
       <w:proofErr w:type="spellStart"/>
       <w:r>
@@ -12997,6 +13094,10 @@
         <w:pStyle w:val="Kp"/>
       </w:pPr>
       <w:r>
+        <w:rPr>
+          <w:noProof/>
+        </w:rPr>
+        <w:lastRenderedPageBreak/>
         <w:drawing>
           <wp:inline distT="0" distB="0" distL="0" distR="0" wp14:anchorId="44EC53DD" wp14:editId="510CE46F">
             <wp:extent cx="3677163" cy="3724795"/>
@@ -13013,7 +13114,7 @@
                     <pic:cNvPicPr/>
                   </pic:nvPicPr>
                   <pic:blipFill>
-                    <a:blip r:embed="rId24"/>
+                    <a:blip r:embed="rId27"/>
                     <a:stretch>
                       <a:fillRect/>
                     </a:stretch>
@@ -13067,7 +13168,6 @@
     </w:p>
     <w:p>
       <w:r>
-        <w:lastRenderedPageBreak/>
         <w:t>A</w:t>
       </w:r>
       <w:r>
@@ -13115,6 +13215,10 @@
         <w:pStyle w:val="Kp"/>
       </w:pPr>
       <w:r>
+        <w:rPr>
+          <w:noProof/>
+        </w:rPr>
+        <w:lastRenderedPageBreak/>
         <w:drawing>
           <wp:inline distT="0" distB="0" distL="0" distR="0" wp14:anchorId="27E06E59" wp14:editId="271EA2E1">
             <wp:extent cx="5400040" cy="3350260"/>
@@ -13131,7 +13235,7 @@
                     <pic:cNvPicPr/>
                   </pic:nvPicPr>
                   <pic:blipFill>
-                    <a:blip r:embed="rId25"/>
+                    <a:blip r:embed="rId28"/>
                     <a:stretch>
                       <a:fillRect/>
                     </a:stretch>
@@ -13261,40 +13365,40 @@
     </w:p>
     <w:p>
       <w:r>
+        <w:t>Jelenleg az alkalmazás a szolgáltatások időtartamát és foglalását negyed</w:t>
+      </w:r>
+      <w:r>
+        <w:t xml:space="preserve"> </w:t>
+      </w:r>
+      <w:r>
+        <w:t xml:space="preserve">óránként tudja kezelni. </w:t>
+      </w:r>
+      <w:r>
+        <w:t>Kisebb intervallumok esetén</w:t>
+      </w:r>
+      <w:r>
+        <w:t xml:space="preserve"> az időpont foglalás</w:t>
+      </w:r>
+      <w:r>
+        <w:t>kor a vevőnek túl sok lehetőség jelenne meg. A negyedórás idősávokat használva a foglalási</w:t>
+      </w:r>
+      <w:r>
+        <w:t xml:space="preserve"> felület letisztult</w:t>
+      </w:r>
+      <w:r>
+        <w:t>, de mégis elég részletesen meg tudjuk adni, hogy egy-egy szolgáltatás meddig tart.</w:t>
+      </w:r>
+      <w:r>
+        <w:t xml:space="preserve"> A szolgáltatások árát egyelőre dollárban jelenítjük meg, azonban ez könnyen a kívánt pénznemre szabható.</w:t>
+      </w:r>
+    </w:p>
+    <w:p>
+      <w:pPr>
+        <w:pStyle w:val="Heading2"/>
+      </w:pPr>
+      <w:bookmarkStart w:id="60" w:name="_Toc182416666"/>
+      <w:r>
         <w:lastRenderedPageBreak/>
-        <w:t>Jelenleg az alkalmazás a szolgáltatások időtartamát és foglalását negyed</w:t>
-      </w:r>
-      <w:r>
-        <w:t xml:space="preserve"> </w:t>
-      </w:r>
-      <w:r>
-        <w:t xml:space="preserve">óránként tudja kezelni. </w:t>
-      </w:r>
-      <w:r>
-        <w:t>Kisebb intervallumok esetén</w:t>
-      </w:r>
-      <w:r>
-        <w:t xml:space="preserve"> az időpont foglalás</w:t>
-      </w:r>
-      <w:r>
-        <w:t>kor a vevőnek túl sok lehetőség jelenne meg. A negyedórás idősávokat használva a foglalási</w:t>
-      </w:r>
-      <w:r>
-        <w:t xml:space="preserve"> felület letisztult</w:t>
-      </w:r>
-      <w:r>
-        <w:t>, de mégis elég részletesen meg tudjuk adni, hogy egy-egy szolgáltatás meddig tart.</w:t>
-      </w:r>
-      <w:r>
-        <w:t xml:space="preserve"> A szolgáltatások árát egyelőre dollárban jelenítjük meg, azonban ez könnyen a kívánt pénznemre szabható.</w:t>
-      </w:r>
-    </w:p>
-    <w:p>
-      <w:pPr>
-        <w:pStyle w:val="Heading2"/>
-      </w:pPr>
-      <w:bookmarkStart w:id="60" w:name="_Toc182416666"/>
-      <w:r>
         <w:t>Foglalható időpontok kezelése</w:t>
       </w:r>
       <w:bookmarkEnd w:id="60"/>
@@ -13767,8 +13871,8 @@
     </w:p>
     <w:p/>
     <w:sectPr>
-      <w:headerReference w:type="even" r:id="rId26"/>
-      <w:footerReference w:type="default" r:id="rId27"/>
+      <w:headerReference w:type="even" r:id="rId29"/>
+      <w:footerReference w:type="default" r:id="rId30"/>
       <w:type w:val="continuous"/>
       <w:pgSz w:w="11907" w:h="16840" w:code="9"/>
       <w:pgMar w:top="1418" w:right="1418" w:bottom="1418" w:left="1418" w:header="709" w:footer="709" w:gutter="567"/>
@@ -16847,6 +16951,7 @@
   <w:style w:type="character" w:default="1" w:styleId="DefaultParagraphFont">
     <w:name w:val="Default Paragraph Font"/>
     <w:uiPriority w:val="1"/>
+    <w:semiHidden/>
     <w:unhideWhenUsed/>
   </w:style>
   <w:style w:type="table" w:default="1" w:styleId="TableNormal">

</xml_diff>